<commit_message>
JS Arrays/Matrices problems added
</commit_message>
<xml_diff>
--- a/Docs/4. JS-Fundamentals-Functions-and-Arrow-Functions-Lab.docx
+++ b/Docs/4. JS-Fundamentals-Functions-and-Arrow-Functions-Lab.docx
@@ -1,13 +1,11 @@
 
 <file path=word/document.xml><?xml version="1.0" encoding="utf-8"?>
-<w:document xmlns:wpc="http://schemas.microsoft.com/office/word/2010/wordprocessingCanvas" xmlns:cx="http://schemas.microsoft.com/office/drawing/2014/chartex" xmlns:mc="http://schemas.openxmlformats.org/markup-compatibility/2006" xmlns:o="urn:schemas-microsoft-com:office:office" xmlns:r="http://schemas.openxmlformats.org/officeDocument/2006/relationships" xmlns:m="http://schemas.openxmlformats.org/officeDocument/2006/math" xmlns:v="urn:schemas-microsoft-com:vml" xmlns:wp14="http://schemas.microsoft.com/office/word/2010/wordprocessingDrawing" xmlns:wp="http://schemas.openxmlformats.org/drawingml/2006/wordprocessingDrawing" xmlns:w10="urn:schemas-microsoft-com:office:word" xmlns:w="http://schemas.openxmlformats.org/wordprocessingml/2006/main" xmlns:w14="http://schemas.microsoft.com/office/word/2010/wordml" xmlns:w15="http://schemas.microsoft.com/office/word/2012/wordml" xmlns:w16se="http://schemas.microsoft.com/office/word/2015/wordml/symex" xmlns:wpg="http://schemas.microsoft.com/office/word/2010/wordprocessingGroup" xmlns:wpi="http://schemas.microsoft.com/office/word/2010/wordprocessingInk" xmlns:wne="http://schemas.microsoft.com/office/word/2006/wordml" xmlns:wps="http://schemas.microsoft.com/office/word/2010/wordprocessingShape" mc:Ignorable="w14 w15 w16se wp14">
+<w:document xmlns:wpc="http://schemas.microsoft.com/office/word/2010/wordprocessingCanvas" xmlns:cx="http://schemas.microsoft.com/office/drawing/2014/chartex" xmlns:cx1="http://schemas.microsoft.com/office/drawing/2015/9/8/chartex" xmlns:mc="http://schemas.openxmlformats.org/markup-compatibility/2006" xmlns:o="urn:schemas-microsoft-com:office:office" xmlns:r="http://schemas.openxmlformats.org/officeDocument/2006/relationships" xmlns:m="http://schemas.openxmlformats.org/officeDocument/2006/math" xmlns:v="urn:schemas-microsoft-com:vml" xmlns:wp14="http://schemas.microsoft.com/office/word/2010/wordprocessingDrawing" xmlns:wp="http://schemas.openxmlformats.org/drawingml/2006/wordprocessingDrawing" xmlns:w10="urn:schemas-microsoft-com:office:word" xmlns:w="http://schemas.openxmlformats.org/wordprocessingml/2006/main" xmlns:w14="http://schemas.microsoft.com/office/word/2010/wordml" xmlns:w15="http://schemas.microsoft.com/office/word/2012/wordml" xmlns:w16se="http://schemas.microsoft.com/office/word/2015/wordml/symex" xmlns:wpg="http://schemas.microsoft.com/office/word/2010/wordprocessingGroup" xmlns:wpi="http://schemas.microsoft.com/office/word/2010/wordprocessingInk" xmlns:wne="http://schemas.microsoft.com/office/word/2006/wordml" xmlns:wps="http://schemas.microsoft.com/office/word/2010/wordprocessingShape" mc:Ignorable="w14 w15 w16se wp14">
   <w:body>
     <w:p>
       <w:pPr>
-        <w:pStyle w:val="1"/>
-      </w:pPr>
-      <w:bookmarkStart w:id="0" w:name="_GoBack"/>
-      <w:bookmarkEnd w:id="0"/>
+        <w:pStyle w:val="Heading1"/>
+      </w:pPr>
       <w:r>
         <w:t>Lab</w:t>
       </w:r>
@@ -31,19 +29,19 @@
       <w:hyperlink r:id="rId8" w:history="1">
         <w:r>
           <w:rPr>
-            <w:rStyle w:val="a9"/>
+            <w:rStyle w:val="Hyperlink"/>
           </w:rPr>
           <w:t>“</w:t>
         </w:r>
         <w:r>
           <w:rPr>
-            <w:rStyle w:val="a9"/>
+            <w:rStyle w:val="Hyperlink"/>
           </w:rPr>
           <w:t>JavaScript Fundamentals</w:t>
         </w:r>
         <w:r>
           <w:rPr>
-            <w:rStyle w:val="a9"/>
+            <w:rStyle w:val="Hyperlink"/>
           </w:rPr>
           <w:t>” course @ SoftUni</w:t>
         </w:r>
@@ -72,7 +70,7 @@
       <w:hyperlink r:id="rId9" w:history="1">
         <w:r>
           <w:rPr>
-            <w:rStyle w:val="a9"/>
+            <w:rStyle w:val="Hyperlink"/>
           </w:rPr>
           <w:t>https://judge.softuni.bg/Contests/306</w:t>
         </w:r>
@@ -83,7 +81,7 @@
     </w:p>
     <w:p>
       <w:pPr>
-        <w:pStyle w:val="2"/>
+        <w:pStyle w:val="Heading2"/>
       </w:pPr>
       <w:r>
         <w:t>Triangle of Stars</w:t>
@@ -136,7 +134,7 @@
     </w:p>
     <w:p>
       <w:pPr>
-        <w:pStyle w:val="3"/>
+        <w:pStyle w:val="Heading3"/>
       </w:pPr>
       <w:r>
         <w:t>Examples</w:t>
@@ -144,7 +142,7 @@
     </w:p>
     <w:tbl>
       <w:tblPr>
-        <w:tblStyle w:val="ae"/>
+        <w:tblStyle w:val="TableGrid"/>
         <w:tblW w:w="5835" w:type="dxa"/>
         <w:tblInd w:w="23" w:type="dxa"/>
         <w:tblLayout w:type="fixed"/>
@@ -691,11 +689,13 @@
     </w:tbl>
     <w:p>
       <w:pPr>
-        <w:pStyle w:val="2"/>
+        <w:pStyle w:val="Heading2"/>
       </w:pPr>
       <w:r>
         <w:t xml:space="preserve">Square </w:t>
       </w:r>
+      <w:bookmarkStart w:id="0" w:name="_GoBack"/>
+      <w:bookmarkEnd w:id="0"/>
       <w:r>
         <w:t>of Stars</w:t>
       </w:r>
@@ -741,7 +741,7 @@
     </w:p>
     <w:p>
       <w:pPr>
-        <w:pStyle w:val="3"/>
+        <w:pStyle w:val="Heading3"/>
       </w:pPr>
       <w:r>
         <w:t>Examples</w:t>
@@ -749,7 +749,7 @@
     </w:p>
     <w:tbl>
       <w:tblPr>
-        <w:tblStyle w:val="ae"/>
+        <w:tblStyle w:val="TableGrid"/>
         <w:tblW w:w="8070" w:type="dxa"/>
         <w:tblInd w:w="23" w:type="dxa"/>
         <w:tblLayout w:type="fixed"/>
@@ -1400,7 +1400,7 @@
     </w:tbl>
     <w:p>
       <w:pPr>
-        <w:pStyle w:val="2"/>
+        <w:pStyle w:val="Heading2"/>
       </w:pPr>
       <w:r>
         <w:t>Palindrome</w:t>
@@ -1413,7 +1413,7 @@
       <w:hyperlink r:id="rId10" w:history="1">
         <w:r>
           <w:rPr>
-            <w:rStyle w:val="a9"/>
+            <w:rStyle w:val="Hyperlink"/>
           </w:rPr>
           <w:t>palindrome</w:t>
         </w:r>
@@ -1476,7 +1476,7 @@
     </w:p>
     <w:p>
       <w:pPr>
-        <w:pStyle w:val="3"/>
+        <w:pStyle w:val="Heading3"/>
       </w:pPr>
       <w:r>
         <w:lastRenderedPageBreak/>
@@ -1485,7 +1485,7 @@
     </w:p>
     <w:tbl>
       <w:tblPr>
-        <w:tblStyle w:val="ae"/>
+        <w:tblStyle w:val="TableGrid"/>
         <w:tblW w:w="6930" w:type="dxa"/>
         <w:tblInd w:w="23" w:type="dxa"/>
         <w:tblLayout w:type="fixed"/>
@@ -1822,7 +1822,7 @@
     </w:tbl>
     <w:p>
       <w:pPr>
-        <w:pStyle w:val="2"/>
+        <w:pStyle w:val="Heading2"/>
       </w:pPr>
       <w:r>
         <w:t>Day of the Week</w:t>
@@ -1869,7 +1869,7 @@
     </w:p>
     <w:p>
       <w:pPr>
-        <w:pStyle w:val="3"/>
+        <w:pStyle w:val="Heading3"/>
       </w:pPr>
       <w:r>
         <w:t>Examples</w:t>
@@ -1877,7 +1877,7 @@
     </w:p>
     <w:tbl>
       <w:tblPr>
-        <w:tblStyle w:val="ae"/>
+        <w:tblStyle w:val="TableGrid"/>
         <w:tblW w:w="10075" w:type="dxa"/>
         <w:tblInd w:w="23" w:type="dxa"/>
         <w:tblLayout w:type="fixed"/>
@@ -2244,7 +2244,7 @@
     </w:tbl>
     <w:p>
       <w:pPr>
-        <w:pStyle w:val="2"/>
+        <w:pStyle w:val="Heading2"/>
       </w:pPr>
       <w:r>
         <w:t>Functional Calculator</w:t>
@@ -2318,7 +2318,7 @@
     </w:p>
     <w:p>
       <w:pPr>
-        <w:pStyle w:val="3"/>
+        <w:pStyle w:val="Heading3"/>
       </w:pPr>
       <w:r>
         <w:t>Examples</w:t>
@@ -2326,7 +2326,7 @@
     </w:p>
     <w:tbl>
       <w:tblPr>
-        <w:tblStyle w:val="ae"/>
+        <w:tblStyle w:val="TableGrid"/>
         <w:tblW w:w="10232" w:type="dxa"/>
         <w:tblInd w:w="23" w:type="dxa"/>
         <w:tblLayout w:type="fixed"/>
@@ -2762,7 +2762,7 @@
     </w:tbl>
     <w:p>
       <w:pPr>
-        <w:pStyle w:val="2"/>
+        <w:pStyle w:val="Heading2"/>
       </w:pPr>
       <w:r>
         <w:t>Aggregate Elements</w:t>
@@ -2775,7 +2775,7 @@
     </w:p>
     <w:p>
       <w:pPr>
-        <w:pStyle w:val="ac"/>
+        <w:pStyle w:val="ListParagraph"/>
         <w:numPr>
           <w:ilvl w:val="0"/>
           <w:numId w:val="20"/>
@@ -2842,7 +2842,7 @@
     </w:p>
     <w:p>
       <w:pPr>
-        <w:pStyle w:val="ac"/>
+        <w:pStyle w:val="ListParagraph"/>
         <w:numPr>
           <w:ilvl w:val="0"/>
           <w:numId w:val="20"/>
@@ -2922,7 +2922,7 @@
     </w:p>
     <w:p>
       <w:pPr>
-        <w:pStyle w:val="ac"/>
+        <w:pStyle w:val="ListParagraph"/>
         <w:numPr>
           <w:ilvl w:val="0"/>
           <w:numId w:val="20"/>
@@ -3026,7 +3026,7 @@
     </w:p>
     <w:p>
       <w:pPr>
-        <w:pStyle w:val="3"/>
+        <w:pStyle w:val="Heading3"/>
       </w:pPr>
       <w:r>
         <w:t>Examples</w:t>
@@ -3034,7 +3034,7 @@
     </w:p>
     <w:tbl>
       <w:tblPr>
-        <w:tblStyle w:val="ae"/>
+        <w:tblStyle w:val="TableGrid"/>
         <w:tblW w:w="9152" w:type="dxa"/>
         <w:tblInd w:w="23" w:type="dxa"/>
         <w:tblLayout w:type="fixed"/>
@@ -3343,7 +3343,7 @@
     </w:tbl>
     <w:p>
       <w:pPr>
-        <w:pStyle w:val="2"/>
+        <w:pStyle w:val="Heading2"/>
       </w:pPr>
       <w:r>
         <w:lastRenderedPageBreak/>
@@ -3430,7 +3430,7 @@
     </w:p>
     <w:p>
       <w:pPr>
-        <w:pStyle w:val="3"/>
+        <w:pStyle w:val="Heading3"/>
       </w:pPr>
       <w:r>
         <w:t>Examples</w:t>
@@ -3438,7 +3438,7 @@
     </w:p>
     <w:tbl>
       <w:tblPr>
-        <w:tblStyle w:val="ae"/>
+        <w:tblStyle w:val="TableGrid"/>
         <w:tblW w:w="10502" w:type="dxa"/>
         <w:tblInd w:w="23" w:type="dxa"/>
         <w:tblLayout w:type="fixed"/>
@@ -3695,7 +3695,7 @@
     </w:tbl>
     <w:p>
       <w:pPr>
-        <w:pStyle w:val="3"/>
+        <w:pStyle w:val="Heading3"/>
       </w:pPr>
       <w:r>
         <w:t>Hints</w:t>
@@ -3703,7 +3703,7 @@
     </w:p>
     <w:p>
       <w:pPr>
-        <w:pStyle w:val="ac"/>
+        <w:pStyle w:val="ListParagraph"/>
         <w:numPr>
           <w:ilvl w:val="0"/>
           <w:numId w:val="22"/>
@@ -3715,7 +3715,7 @@
       <w:hyperlink r:id="rId11" w:history="1">
         <w:r>
           <w:rPr>
-            <w:rStyle w:val="a9"/>
+            <w:rStyle w:val="Hyperlink"/>
           </w:rPr>
           <w:t>Regular Expression</w:t>
         </w:r>
@@ -3754,7 +3754,7 @@
 </file>
 
 <file path=word/endnotes.xml><?xml version="1.0" encoding="utf-8"?>
-<w:endnotes xmlns:wpc="http://schemas.microsoft.com/office/word/2010/wordprocessingCanvas" xmlns:cx="http://schemas.microsoft.com/office/drawing/2014/chartex" xmlns:mc="http://schemas.openxmlformats.org/markup-compatibility/2006" xmlns:o="urn:schemas-microsoft-com:office:office" xmlns:r="http://schemas.openxmlformats.org/officeDocument/2006/relationships" xmlns:m="http://schemas.openxmlformats.org/officeDocument/2006/math" xmlns:v="urn:schemas-microsoft-com:vml" xmlns:wp14="http://schemas.microsoft.com/office/word/2010/wordprocessingDrawing" xmlns:wp="http://schemas.openxmlformats.org/drawingml/2006/wordprocessingDrawing" xmlns:w10="urn:schemas-microsoft-com:office:word" xmlns:w="http://schemas.openxmlformats.org/wordprocessingml/2006/main" xmlns:w14="http://schemas.microsoft.com/office/word/2010/wordml" xmlns:w15="http://schemas.microsoft.com/office/word/2012/wordml" xmlns:w16se="http://schemas.microsoft.com/office/word/2015/wordml/symex" xmlns:wpg="http://schemas.microsoft.com/office/word/2010/wordprocessingGroup" xmlns:wpi="http://schemas.microsoft.com/office/word/2010/wordprocessingInk" xmlns:wne="http://schemas.microsoft.com/office/word/2006/wordml" xmlns:wps="http://schemas.microsoft.com/office/word/2010/wordprocessingShape" mc:Ignorable="w14 w15 w16se wp14">
+<w:endnotes xmlns:wpc="http://schemas.microsoft.com/office/word/2010/wordprocessingCanvas" xmlns:cx="http://schemas.microsoft.com/office/drawing/2014/chartex" xmlns:cx1="http://schemas.microsoft.com/office/drawing/2015/9/8/chartex" xmlns:mc="http://schemas.openxmlformats.org/markup-compatibility/2006" xmlns:o="urn:schemas-microsoft-com:office:office" xmlns:r="http://schemas.openxmlformats.org/officeDocument/2006/relationships" xmlns:m="http://schemas.openxmlformats.org/officeDocument/2006/math" xmlns:v="urn:schemas-microsoft-com:vml" xmlns:wp14="http://schemas.microsoft.com/office/word/2010/wordprocessingDrawing" xmlns:wp="http://schemas.openxmlformats.org/drawingml/2006/wordprocessingDrawing" xmlns:w10="urn:schemas-microsoft-com:office:word" xmlns:w="http://schemas.openxmlformats.org/wordprocessingml/2006/main" xmlns:w14="http://schemas.microsoft.com/office/word/2010/wordml" xmlns:w15="http://schemas.microsoft.com/office/word/2012/wordml" xmlns:w16se="http://schemas.microsoft.com/office/word/2015/wordml/symex" xmlns:wpg="http://schemas.microsoft.com/office/word/2010/wordprocessingGroup" xmlns:wpi="http://schemas.microsoft.com/office/word/2010/wordprocessingInk" xmlns:wne="http://schemas.microsoft.com/office/word/2006/wordml" xmlns:wps="http://schemas.microsoft.com/office/word/2010/wordprocessingShape" mc:Ignorable="w14 w15 w16se wp14">
   <w:endnote w:type="separator" w:id="-1">
     <w:p>
       <w:pPr>
@@ -3779,10 +3779,10 @@
 </file>
 
 <file path=word/footer1.xml><?xml version="1.0" encoding="utf-8"?>
-<w:ftr xmlns:wpc="http://schemas.microsoft.com/office/word/2010/wordprocessingCanvas" xmlns:cx="http://schemas.microsoft.com/office/drawing/2014/chartex" xmlns:mc="http://schemas.openxmlformats.org/markup-compatibility/2006" xmlns:o="urn:schemas-microsoft-com:office:office" xmlns:r="http://schemas.openxmlformats.org/officeDocument/2006/relationships" xmlns:m="http://schemas.openxmlformats.org/officeDocument/2006/math" xmlns:v="urn:schemas-microsoft-com:vml" xmlns:wp14="http://schemas.microsoft.com/office/word/2010/wordprocessingDrawing" xmlns:wp="http://schemas.openxmlformats.org/drawingml/2006/wordprocessingDrawing" xmlns:w10="urn:schemas-microsoft-com:office:word" xmlns:w="http://schemas.openxmlformats.org/wordprocessingml/2006/main" xmlns:w14="http://schemas.microsoft.com/office/word/2010/wordml" xmlns:w15="http://schemas.microsoft.com/office/word/2012/wordml" xmlns:w16se="http://schemas.microsoft.com/office/word/2015/wordml/symex" xmlns:wpg="http://schemas.microsoft.com/office/word/2010/wordprocessingGroup" xmlns:wpi="http://schemas.microsoft.com/office/word/2010/wordprocessingInk" xmlns:wne="http://schemas.microsoft.com/office/word/2006/wordml" xmlns:wps="http://schemas.microsoft.com/office/word/2010/wordprocessingShape" mc:Ignorable="w14 w15 w16se wp14">
+<w:ftr xmlns:wpc="http://schemas.microsoft.com/office/word/2010/wordprocessingCanvas" xmlns:cx="http://schemas.microsoft.com/office/drawing/2014/chartex" xmlns:cx1="http://schemas.microsoft.com/office/drawing/2015/9/8/chartex" xmlns:mc="http://schemas.openxmlformats.org/markup-compatibility/2006" xmlns:o="urn:schemas-microsoft-com:office:office" xmlns:r="http://schemas.openxmlformats.org/officeDocument/2006/relationships" xmlns:m="http://schemas.openxmlformats.org/officeDocument/2006/math" xmlns:v="urn:schemas-microsoft-com:vml" xmlns:wp14="http://schemas.microsoft.com/office/word/2010/wordprocessingDrawing" xmlns:wp="http://schemas.openxmlformats.org/drawingml/2006/wordprocessingDrawing" xmlns:w10="urn:schemas-microsoft-com:office:word" xmlns:w="http://schemas.openxmlformats.org/wordprocessingml/2006/main" xmlns:w14="http://schemas.microsoft.com/office/word/2010/wordml" xmlns:w15="http://schemas.microsoft.com/office/word/2012/wordml" xmlns:w16se="http://schemas.microsoft.com/office/word/2015/wordml/symex" xmlns:wpg="http://schemas.microsoft.com/office/word/2010/wordprocessingGroup" xmlns:wpi="http://schemas.microsoft.com/office/word/2010/wordprocessingInk" xmlns:wne="http://schemas.microsoft.com/office/word/2006/wordml" xmlns:wps="http://schemas.microsoft.com/office/word/2010/wordprocessingShape" mc:Ignorable="w14 w15 w16se wp14">
   <w:p>
     <w:pPr>
-      <w:pStyle w:val="a5"/>
+      <w:pStyle w:val="Footer"/>
     </w:pPr>
     <w:r>
       <w:rPr>
@@ -4048,7 +4048,7 @@
         </mc:Choice>
         <mc:Fallback>
           <w:pict>
-            <v:line w14:anchorId="1F92D02D" id="Straight Connector 1" o:spid="_x0000_s1026" style="position:absolute;flip:y;z-index:251666432;visibility:visible;mso-wrap-style:square;mso-wrap-distance-left:9pt;mso-wrap-distance-top:0;mso-wrap-distance-right:9pt;mso-wrap-distance-bottom:0;mso-position-horizontal:absolute;mso-position-horizontal-relative:text;mso-position-vertical:absolute;mso-position-vertical-relative:text" from="-.1pt,5.2pt" to="520.7pt,5.2pt" o:gfxdata="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" strokecolor="#f37123" strokeweight="1pt">
+            <v:line w14:anchorId="6E905496" id="Straight Connector 1" o:spid="_x0000_s1026" style="position:absolute;flip:y;z-index:251666432;visibility:visible;mso-wrap-style:square;mso-wrap-distance-left:9pt;mso-wrap-distance-top:0;mso-wrap-distance-right:9pt;mso-wrap-distance-bottom:0;mso-position-horizontal:absolute;mso-position-horizontal-relative:text;mso-position-vertical:absolute;mso-position-vertical-relative:text" from="-.1pt,5.2pt" to="520.7pt,5.2pt" o:gfxdata="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" strokecolor="#f37123" strokeweight="1pt">
               <v:stroke endcap="round"/>
             </v:line>
           </w:pict>
@@ -4495,7 +4495,7 @@
                           <w:hyperlink r:id="rId4" w:history="1">
                             <w:r>
                               <w:rPr>
-                                <w:rStyle w:val="a9"/>
+                                <w:rStyle w:val="Hyperlink"/>
                                 <w:sz w:val="19"/>
                                 <w:szCs w:val="19"/>
                               </w:rPr>
@@ -4527,7 +4527,7 @@
                           <w:hyperlink r:id="rId5" w:history="1">
                             <w:r>
                               <w:rPr>
-                                <w:rStyle w:val="a9"/>
+                                <w:rStyle w:val="Hyperlink"/>
                                 <w:sz w:val="19"/>
                                 <w:szCs w:val="19"/>
                               </w:rPr>
@@ -4613,7 +4613,7 @@
                                 <wp:extent cx="200025" cy="200025"/>
                                 <wp:effectExtent l="0" t="0" r="9525" b="9525"/>
                                 <wp:docPr id="73" name="Picture 73" title="Software University Foundation">
-                                  <a:hlinkClick xmlns:a="http://schemas.openxmlformats.org/drawingml/2006/main" r:id="rId1"/>
+                                  <a:hlinkClick xmlns:a="http://schemas.openxmlformats.org/drawingml/2006/main" r:id="rId4"/>
                                 </wp:docPr>
                                 <wp:cNvGraphicFramePr/>
                                 <a:graphic xmlns:a="http://schemas.openxmlformats.org/drawingml/2006/main">
@@ -4621,7 +4621,7 @@
                                     <pic:pic xmlns:pic="http://schemas.openxmlformats.org/drawingml/2006/picture">
                                       <pic:nvPicPr>
                                         <pic:cNvPr id="94" name="Picture 4" title="Software University Foundation">
-                                          <a:hlinkClick r:id="rId1"/>
+                                          <a:hlinkClick r:id="rId4"/>
                                         </pic:cNvPr>
                                         <pic:cNvPicPr/>
                                       </pic:nvPicPr>
@@ -5089,7 +5089,7 @@
                     <w:hyperlink r:id="rId25" w:history="1">
                       <w:r>
                         <w:rPr>
-                          <w:rStyle w:val="a9"/>
+                          <w:rStyle w:val="Hyperlink"/>
                           <w:sz w:val="19"/>
                           <w:szCs w:val="19"/>
                         </w:rPr>
@@ -5121,7 +5121,7 @@
                     <w:hyperlink r:id="rId26" w:history="1">
                       <w:r>
                         <w:rPr>
-                          <w:rStyle w:val="a9"/>
+                          <w:rStyle w:val="Hyperlink"/>
                           <w:sz w:val="19"/>
                           <w:szCs w:val="19"/>
                         </w:rPr>
@@ -5207,7 +5207,7 @@
                           <wp:extent cx="200025" cy="200025"/>
                           <wp:effectExtent l="0" t="0" r="9525" b="9525"/>
                           <wp:docPr id="73" name="Picture 73" title="Software University Foundation">
-                            <a:hlinkClick xmlns:a="http://schemas.openxmlformats.org/drawingml/2006/main" r:id="rId25"/>
+                            <a:hlinkClick xmlns:a="http://schemas.openxmlformats.org/drawingml/2006/main" r:id="rId4"/>
                           </wp:docPr>
                           <wp:cNvGraphicFramePr/>
                           <a:graphic xmlns:a="http://schemas.openxmlformats.org/drawingml/2006/main">
@@ -5215,7 +5215,7 @@
                               <pic:pic xmlns:pic="http://schemas.openxmlformats.org/drawingml/2006/picture">
                                 <pic:nvPicPr>
                                   <pic:cNvPr id="94" name="Picture 4" title="Software University Foundation">
-                                    <a:hlinkClick r:id="rId25"/>
+                                    <a:hlinkClick r:id="rId4"/>
                                   </pic:cNvPr>
                                   <pic:cNvPicPr/>
                                 </pic:nvPicPr>
@@ -5661,7 +5661,7 @@
 </file>
 
 <file path=word/footnotes.xml><?xml version="1.0" encoding="utf-8"?>
-<w:footnotes xmlns:wpc="http://schemas.microsoft.com/office/word/2010/wordprocessingCanvas" xmlns:cx="http://schemas.microsoft.com/office/drawing/2014/chartex" xmlns:mc="http://schemas.openxmlformats.org/markup-compatibility/2006" xmlns:o="urn:schemas-microsoft-com:office:office" xmlns:r="http://schemas.openxmlformats.org/officeDocument/2006/relationships" xmlns:m="http://schemas.openxmlformats.org/officeDocument/2006/math" xmlns:v="urn:schemas-microsoft-com:vml" xmlns:wp14="http://schemas.microsoft.com/office/word/2010/wordprocessingDrawing" xmlns:wp="http://schemas.openxmlformats.org/drawingml/2006/wordprocessingDrawing" xmlns:w10="urn:schemas-microsoft-com:office:word" xmlns:w="http://schemas.openxmlformats.org/wordprocessingml/2006/main" xmlns:w14="http://schemas.microsoft.com/office/word/2010/wordml" xmlns:w15="http://schemas.microsoft.com/office/word/2012/wordml" xmlns:w16se="http://schemas.microsoft.com/office/word/2015/wordml/symex" xmlns:wpg="http://schemas.microsoft.com/office/word/2010/wordprocessingGroup" xmlns:wpi="http://schemas.microsoft.com/office/word/2010/wordprocessingInk" xmlns:wne="http://schemas.microsoft.com/office/word/2006/wordml" xmlns:wps="http://schemas.microsoft.com/office/word/2010/wordprocessingShape" mc:Ignorable="w14 w15 w16se wp14">
+<w:footnotes xmlns:wpc="http://schemas.microsoft.com/office/word/2010/wordprocessingCanvas" xmlns:cx="http://schemas.microsoft.com/office/drawing/2014/chartex" xmlns:cx1="http://schemas.microsoft.com/office/drawing/2015/9/8/chartex" xmlns:mc="http://schemas.openxmlformats.org/markup-compatibility/2006" xmlns:o="urn:schemas-microsoft-com:office:office" xmlns:r="http://schemas.openxmlformats.org/officeDocument/2006/relationships" xmlns:m="http://schemas.openxmlformats.org/officeDocument/2006/math" xmlns:v="urn:schemas-microsoft-com:vml" xmlns:wp14="http://schemas.microsoft.com/office/word/2010/wordprocessingDrawing" xmlns:wp="http://schemas.openxmlformats.org/drawingml/2006/wordprocessingDrawing" xmlns:w10="urn:schemas-microsoft-com:office:word" xmlns:w="http://schemas.openxmlformats.org/wordprocessingml/2006/main" xmlns:w14="http://schemas.microsoft.com/office/word/2010/wordml" xmlns:w15="http://schemas.microsoft.com/office/word/2012/wordml" xmlns:w16se="http://schemas.microsoft.com/office/word/2015/wordml/symex" xmlns:wpg="http://schemas.microsoft.com/office/word/2010/wordprocessingGroup" xmlns:wpi="http://schemas.microsoft.com/office/word/2010/wordprocessingInk" xmlns:wne="http://schemas.microsoft.com/office/word/2006/wordml" xmlns:wps="http://schemas.microsoft.com/office/word/2010/wordprocessingShape" mc:Ignorable="w14 w15 w16se wp14">
   <w:footnote w:type="separator" w:id="-1">
     <w:p>
       <w:pPr>
@@ -5686,10 +5686,10 @@
 </file>
 
 <file path=word/header1.xml><?xml version="1.0" encoding="utf-8"?>
-<w:hdr xmlns:wpc="http://schemas.microsoft.com/office/word/2010/wordprocessingCanvas" xmlns:cx="http://schemas.microsoft.com/office/drawing/2014/chartex" xmlns:mc="http://schemas.openxmlformats.org/markup-compatibility/2006" xmlns:o="urn:schemas-microsoft-com:office:office" xmlns:r="http://schemas.openxmlformats.org/officeDocument/2006/relationships" xmlns:m="http://schemas.openxmlformats.org/officeDocument/2006/math" xmlns:v="urn:schemas-microsoft-com:vml" xmlns:wp14="http://schemas.microsoft.com/office/word/2010/wordprocessingDrawing" xmlns:wp="http://schemas.openxmlformats.org/drawingml/2006/wordprocessingDrawing" xmlns:w10="urn:schemas-microsoft-com:office:word" xmlns:w="http://schemas.openxmlformats.org/wordprocessingml/2006/main" xmlns:w14="http://schemas.microsoft.com/office/word/2010/wordml" xmlns:w15="http://schemas.microsoft.com/office/word/2012/wordml" xmlns:w16se="http://schemas.microsoft.com/office/word/2015/wordml/symex" xmlns:wpg="http://schemas.microsoft.com/office/word/2010/wordprocessingGroup" xmlns:wpi="http://schemas.microsoft.com/office/word/2010/wordprocessingInk" xmlns:wne="http://schemas.microsoft.com/office/word/2006/wordml" xmlns:wps="http://schemas.microsoft.com/office/word/2010/wordprocessingShape" mc:Ignorable="w14 w15 w16se wp14">
+<w:hdr xmlns:wpc="http://schemas.microsoft.com/office/word/2010/wordprocessingCanvas" xmlns:cx="http://schemas.microsoft.com/office/drawing/2014/chartex" xmlns:cx1="http://schemas.microsoft.com/office/drawing/2015/9/8/chartex" xmlns:mc="http://schemas.openxmlformats.org/markup-compatibility/2006" xmlns:o="urn:schemas-microsoft-com:office:office" xmlns:r="http://schemas.openxmlformats.org/officeDocument/2006/relationships" xmlns:m="http://schemas.openxmlformats.org/officeDocument/2006/math" xmlns:v="urn:schemas-microsoft-com:vml" xmlns:wp14="http://schemas.microsoft.com/office/word/2010/wordprocessingDrawing" xmlns:wp="http://schemas.openxmlformats.org/drawingml/2006/wordprocessingDrawing" xmlns:w10="urn:schemas-microsoft-com:office:word" xmlns:w="http://schemas.openxmlformats.org/wordprocessingml/2006/main" xmlns:w14="http://schemas.microsoft.com/office/word/2010/wordml" xmlns:w15="http://schemas.microsoft.com/office/word/2012/wordml" xmlns:w16se="http://schemas.microsoft.com/office/word/2015/wordml/symex" xmlns:wpg="http://schemas.microsoft.com/office/word/2010/wordprocessingGroup" xmlns:wpi="http://schemas.microsoft.com/office/word/2010/wordprocessingInk" xmlns:wne="http://schemas.microsoft.com/office/word/2006/wordml" xmlns:wps="http://schemas.microsoft.com/office/word/2010/wordprocessingShape" mc:Ignorable="w14 w15 w16se wp14">
   <w:p>
     <w:pPr>
-      <w:pStyle w:val="a3"/>
+      <w:pStyle w:val="Header"/>
       <w:ind w:hanging="1134"/>
     </w:pPr>
   </w:p>
@@ -5697,7 +5697,7 @@
 </file>
 
 <file path=word/numbering.xml><?xml version="1.0" encoding="utf-8"?>
-<w:numbering xmlns:wpc="http://schemas.microsoft.com/office/word/2010/wordprocessingCanvas" xmlns:cx="http://schemas.microsoft.com/office/drawing/2014/chartex" xmlns:mc="http://schemas.openxmlformats.org/markup-compatibility/2006" xmlns:o="urn:schemas-microsoft-com:office:office" xmlns:r="http://schemas.openxmlformats.org/officeDocument/2006/relationships" xmlns:m="http://schemas.openxmlformats.org/officeDocument/2006/math" xmlns:v="urn:schemas-microsoft-com:vml" xmlns:wp14="http://schemas.microsoft.com/office/word/2010/wordprocessingDrawing" xmlns:wp="http://schemas.openxmlformats.org/drawingml/2006/wordprocessingDrawing" xmlns:w10="urn:schemas-microsoft-com:office:word" xmlns:w="http://schemas.openxmlformats.org/wordprocessingml/2006/main" xmlns:w14="http://schemas.microsoft.com/office/word/2010/wordml" xmlns:w15="http://schemas.microsoft.com/office/word/2012/wordml" xmlns:w16se="http://schemas.microsoft.com/office/word/2015/wordml/symex" xmlns:wpg="http://schemas.microsoft.com/office/word/2010/wordprocessingGroup" xmlns:wpi="http://schemas.microsoft.com/office/word/2010/wordprocessingInk" xmlns:wne="http://schemas.microsoft.com/office/word/2006/wordml" xmlns:wps="http://schemas.microsoft.com/office/word/2010/wordprocessingShape" mc:Ignorable="w14 w15 w16se wp14">
+<w:numbering xmlns:wpc="http://schemas.microsoft.com/office/word/2010/wordprocessingCanvas" xmlns:cx="http://schemas.microsoft.com/office/drawing/2014/chartex" xmlns:cx1="http://schemas.microsoft.com/office/drawing/2015/9/8/chartex" xmlns:mc="http://schemas.openxmlformats.org/markup-compatibility/2006" xmlns:o="urn:schemas-microsoft-com:office:office" xmlns:r="http://schemas.openxmlformats.org/officeDocument/2006/relationships" xmlns:m="http://schemas.openxmlformats.org/officeDocument/2006/math" xmlns:v="urn:schemas-microsoft-com:vml" xmlns:wp14="http://schemas.microsoft.com/office/word/2010/wordprocessingDrawing" xmlns:wp="http://schemas.openxmlformats.org/drawingml/2006/wordprocessingDrawing" xmlns:w10="urn:schemas-microsoft-com:office:word" xmlns:w="http://schemas.openxmlformats.org/wordprocessingml/2006/main" xmlns:w14="http://schemas.microsoft.com/office/word/2010/wordml" xmlns:w15="http://schemas.microsoft.com/office/word/2012/wordml" xmlns:w16se="http://schemas.microsoft.com/office/word/2015/wordml/symex" xmlns:wpg="http://schemas.microsoft.com/office/word/2010/wordprocessingGroup" xmlns:wpi="http://schemas.microsoft.com/office/word/2010/wordprocessingInk" xmlns:wne="http://schemas.microsoft.com/office/word/2006/wordml" xmlns:wps="http://schemas.microsoft.com/office/word/2010/wordprocessingShape" mc:Ignorable="w14 w15 w16se wp14">
   <w:abstractNum w:abstractNumId="0" w15:restartNumberingAfterBreak="0">
     <w:nsid w:val="04E60920"/>
     <w:multiLevelType w:val="hybridMultilevel"/>
@@ -6044,7 +6044,7 @@
     <w:lvl w:ilvl="0" w:tplc="A0E28166">
       <w:start w:val="1"/>
       <w:numFmt w:val="decimal"/>
-      <w:pStyle w:val="2"/>
+      <w:pStyle w:val="Heading2"/>
       <w:lvlText w:val="%1."/>
       <w:lvlJc w:val="left"/>
       <w:pPr>
@@ -8617,7 +8617,7 @@
     <w:lsdException w:name="List Table 6 Colorful Accent 6" w:uiPriority="51"/>
     <w:lsdException w:name="List Table 7 Colorful Accent 6" w:uiPriority="52"/>
   </w:latentStyles>
-  <w:style w:type="paragraph" w:default="1" w:styleId="a">
+  <w:style w:type="paragraph" w:default="1" w:styleId="Normal">
     <w:name w:val="Normal"/>
     <w:qFormat/>
     <w:rsid w:val="008063E1"/>
@@ -8625,11 +8625,11 @@
       <w:spacing w:before="80" w:after="120"/>
     </w:pPr>
   </w:style>
-  <w:style w:type="paragraph" w:styleId="1">
+  <w:style w:type="paragraph" w:styleId="Heading1">
     <w:name w:val="heading 1"/>
-    <w:basedOn w:val="a"/>
-    <w:next w:val="a"/>
-    <w:link w:val="10"/>
+    <w:basedOn w:val="Normal"/>
+    <w:next w:val="Normal"/>
+    <w:link w:val="Heading1Char"/>
     <w:uiPriority w:val="9"/>
     <w:qFormat/>
     <w:rsid w:val="009254B7"/>
@@ -8647,11 +8647,11 @@
       <w:szCs w:val="32"/>
     </w:rPr>
   </w:style>
-  <w:style w:type="paragraph" w:styleId="2">
+  <w:style w:type="paragraph" w:styleId="Heading2">
     <w:name w:val="heading 2"/>
-    <w:basedOn w:val="a"/>
-    <w:next w:val="a"/>
-    <w:link w:val="20"/>
+    <w:basedOn w:val="Normal"/>
+    <w:next w:val="Normal"/>
+    <w:link w:val="Heading2Char"/>
     <w:uiPriority w:val="9"/>
     <w:qFormat/>
     <w:rsid w:val="00CB27FE"/>
@@ -8674,11 +8674,11 @@
       <w:szCs w:val="36"/>
     </w:rPr>
   </w:style>
-  <w:style w:type="paragraph" w:styleId="3">
+  <w:style w:type="paragraph" w:styleId="Heading3">
     <w:name w:val="heading 3"/>
-    <w:basedOn w:val="a"/>
-    <w:next w:val="a"/>
-    <w:link w:val="30"/>
+    <w:basedOn w:val="Normal"/>
+    <w:next w:val="Normal"/>
+    <w:link w:val="Heading3Char"/>
     <w:uiPriority w:val="9"/>
     <w:unhideWhenUsed/>
     <w:qFormat/>
@@ -8697,11 +8697,11 @@
       <w:szCs w:val="32"/>
     </w:rPr>
   </w:style>
-  <w:style w:type="paragraph" w:styleId="4">
+  <w:style w:type="paragraph" w:styleId="Heading4">
     <w:name w:val="heading 4"/>
-    <w:basedOn w:val="a"/>
-    <w:next w:val="a"/>
-    <w:link w:val="40"/>
+    <w:basedOn w:val="Normal"/>
+    <w:next w:val="Normal"/>
+    <w:link w:val="Heading4Char"/>
     <w:uiPriority w:val="9"/>
     <w:unhideWhenUsed/>
     <w:qFormat/>
@@ -8720,11 +8720,11 @@
       <w:sz w:val="28"/>
     </w:rPr>
   </w:style>
-  <w:style w:type="paragraph" w:styleId="5">
+  <w:style w:type="paragraph" w:styleId="Heading5">
     <w:name w:val="heading 5"/>
-    <w:basedOn w:val="a"/>
-    <w:next w:val="a"/>
-    <w:link w:val="50"/>
+    <w:basedOn w:val="Normal"/>
+    <w:next w:val="Normal"/>
+    <w:link w:val="Heading5Char"/>
     <w:uiPriority w:val="9"/>
     <w:semiHidden/>
     <w:unhideWhenUsed/>
@@ -8742,13 +8742,13 @@
       <w:color w:val="B2500E"/>
     </w:rPr>
   </w:style>
-  <w:style w:type="character" w:default="1" w:styleId="a0">
+  <w:style w:type="character" w:default="1" w:styleId="DefaultParagraphFont">
     <w:name w:val="Default Paragraph Font"/>
     <w:uiPriority w:val="1"/>
     <w:semiHidden/>
     <w:unhideWhenUsed/>
   </w:style>
-  <w:style w:type="table" w:default="1" w:styleId="a1">
+  <w:style w:type="table" w:default="1" w:styleId="TableNormal">
     <w:name w:val="Normal Table"/>
     <w:uiPriority w:val="99"/>
     <w:semiHidden/>
@@ -8763,16 +8763,16 @@
       </w:tblCellMar>
     </w:tblPr>
   </w:style>
-  <w:style w:type="numbering" w:default="1" w:styleId="a2">
+  <w:style w:type="numbering" w:default="1" w:styleId="NoList">
     <w:name w:val="No List"/>
     <w:uiPriority w:val="99"/>
     <w:semiHidden/>
     <w:unhideWhenUsed/>
   </w:style>
-  <w:style w:type="paragraph" w:styleId="a3">
+  <w:style w:type="paragraph" w:styleId="Header">
     <w:name w:val="header"/>
-    <w:basedOn w:val="a"/>
-    <w:link w:val="a4"/>
+    <w:basedOn w:val="Normal"/>
+    <w:link w:val="HeaderChar"/>
     <w:uiPriority w:val="99"/>
     <w:unhideWhenUsed/>
     <w:rsid w:val="008068A2"/>
@@ -8784,17 +8784,17 @@
       <w:spacing w:after="0" w:line="240" w:lineRule="auto"/>
     </w:pPr>
   </w:style>
-  <w:style w:type="character" w:customStyle="1" w:styleId="a4">
-    <w:name w:val="Горен колонтитул Знак"/>
-    <w:basedOn w:val="a0"/>
-    <w:link w:val="a3"/>
+  <w:style w:type="character" w:customStyle="1" w:styleId="HeaderChar">
+    <w:name w:val="Header Char"/>
+    <w:basedOn w:val="DefaultParagraphFont"/>
+    <w:link w:val="Header"/>
     <w:uiPriority w:val="99"/>
     <w:rsid w:val="008068A2"/>
   </w:style>
-  <w:style w:type="paragraph" w:styleId="a5">
+  <w:style w:type="paragraph" w:styleId="Footer">
     <w:name w:val="footer"/>
-    <w:basedOn w:val="a"/>
-    <w:link w:val="a6"/>
+    <w:basedOn w:val="Normal"/>
+    <w:link w:val="FooterChar"/>
     <w:uiPriority w:val="99"/>
     <w:unhideWhenUsed/>
     <w:rsid w:val="008068A2"/>
@@ -8806,17 +8806,17 @@
       <w:spacing w:after="0" w:line="240" w:lineRule="auto"/>
     </w:pPr>
   </w:style>
-  <w:style w:type="character" w:customStyle="1" w:styleId="a6">
-    <w:name w:val="Долен колонтитул Знак"/>
-    <w:basedOn w:val="a0"/>
-    <w:link w:val="a5"/>
+  <w:style w:type="character" w:customStyle="1" w:styleId="FooterChar">
+    <w:name w:val="Footer Char"/>
+    <w:basedOn w:val="DefaultParagraphFont"/>
+    <w:link w:val="Footer"/>
     <w:uiPriority w:val="99"/>
     <w:rsid w:val="008068A2"/>
   </w:style>
-  <w:style w:type="paragraph" w:styleId="a7">
+  <w:style w:type="paragraph" w:styleId="BalloonText">
     <w:name w:val="Balloon Text"/>
-    <w:basedOn w:val="a"/>
-    <w:link w:val="a8"/>
+    <w:basedOn w:val="Normal"/>
+    <w:link w:val="BalloonTextChar"/>
     <w:uiPriority w:val="99"/>
     <w:semiHidden/>
     <w:unhideWhenUsed/>
@@ -8830,10 +8830,10 @@
       <w:szCs w:val="16"/>
     </w:rPr>
   </w:style>
-  <w:style w:type="character" w:customStyle="1" w:styleId="a8">
-    <w:name w:val="Изнесен текст Знак"/>
-    <w:basedOn w:val="a0"/>
-    <w:link w:val="a7"/>
+  <w:style w:type="character" w:customStyle="1" w:styleId="BalloonTextChar">
+    <w:name w:val="Balloon Text Char"/>
+    <w:basedOn w:val="DefaultParagraphFont"/>
+    <w:link w:val="BalloonText"/>
     <w:uiPriority w:val="99"/>
     <w:semiHidden/>
     <w:rsid w:val="00564D7B"/>
@@ -8843,9 +8843,9 @@
       <w:szCs w:val="16"/>
     </w:rPr>
   </w:style>
-  <w:style w:type="character" w:styleId="a9">
+  <w:style w:type="character" w:styleId="Hyperlink">
     <w:name w:val="Hyperlink"/>
-    <w:basedOn w:val="a0"/>
+    <w:basedOn w:val="DefaultParagraphFont"/>
     <w:uiPriority w:val="99"/>
     <w:unhideWhenUsed/>
     <w:rsid w:val="0079324A"/>
@@ -8854,10 +8854,10 @@
       <w:u w:val="single"/>
     </w:rPr>
   </w:style>
-  <w:style w:type="character" w:customStyle="1" w:styleId="10">
-    <w:name w:val="Заглавие 1 Знак"/>
-    <w:basedOn w:val="a0"/>
-    <w:link w:val="1"/>
+  <w:style w:type="character" w:customStyle="1" w:styleId="Heading1Char">
+    <w:name w:val="Heading 1 Char"/>
+    <w:basedOn w:val="DefaultParagraphFont"/>
+    <w:link w:val="Heading1"/>
     <w:uiPriority w:val="9"/>
     <w:rsid w:val="009254B7"/>
     <w:rPr>
@@ -8868,10 +8868,10 @@
       <w:szCs w:val="32"/>
     </w:rPr>
   </w:style>
-  <w:style w:type="character" w:customStyle="1" w:styleId="20">
-    <w:name w:val="Заглавие 2 Знак"/>
-    <w:basedOn w:val="a0"/>
-    <w:link w:val="2"/>
+  <w:style w:type="character" w:customStyle="1" w:styleId="Heading2Char">
+    <w:name w:val="Heading 2 Char"/>
+    <w:basedOn w:val="DefaultParagraphFont"/>
+    <w:link w:val="Heading2"/>
     <w:uiPriority w:val="9"/>
     <w:rsid w:val="00CB27FE"/>
     <w:rPr>
@@ -8883,9 +8883,9 @@
       <w:szCs w:val="36"/>
     </w:rPr>
   </w:style>
-  <w:style w:type="paragraph" w:styleId="aa">
+  <w:style w:type="paragraph" w:styleId="NormalWeb">
     <w:name w:val="Normal (Web)"/>
-    <w:basedOn w:val="a"/>
+    <w:basedOn w:val="Normal"/>
     <w:uiPriority w:val="99"/>
     <w:semiHidden/>
     <w:unhideWhenUsed/>
@@ -8899,9 +8899,9 @@
       <w:szCs w:val="24"/>
     </w:rPr>
   </w:style>
-  <w:style w:type="character" w:styleId="ab">
+  <w:style w:type="character" w:styleId="Strong">
     <w:name w:val="Strong"/>
-    <w:basedOn w:val="a0"/>
+    <w:basedOn w:val="DefaultParagraphFont"/>
     <w:uiPriority w:val="22"/>
     <w:qFormat/>
     <w:rsid w:val="00524789"/>
@@ -8910,10 +8910,10 @@
       <w:bCs/>
     </w:rPr>
   </w:style>
-  <w:style w:type="character" w:customStyle="1" w:styleId="30">
-    <w:name w:val="Заглавие 3 Знак"/>
-    <w:basedOn w:val="a0"/>
-    <w:link w:val="3"/>
+  <w:style w:type="character" w:customStyle="1" w:styleId="Heading3Char">
+    <w:name w:val="Heading 3 Char"/>
+    <w:basedOn w:val="DefaultParagraphFont"/>
+    <w:link w:val="Heading3"/>
     <w:uiPriority w:val="9"/>
     <w:rsid w:val="00CB27FE"/>
     <w:rPr>
@@ -8924,10 +8924,10 @@
       <w:szCs w:val="32"/>
     </w:rPr>
   </w:style>
-  <w:style w:type="character" w:customStyle="1" w:styleId="40">
-    <w:name w:val="Заглавие 4 Знак"/>
-    <w:basedOn w:val="a0"/>
-    <w:link w:val="4"/>
+  <w:style w:type="character" w:customStyle="1" w:styleId="Heading4Char">
+    <w:name w:val="Heading 4 Char"/>
+    <w:basedOn w:val="DefaultParagraphFont"/>
+    <w:link w:val="Heading4"/>
     <w:uiPriority w:val="9"/>
     <w:rsid w:val="008C5930"/>
     <w:rPr>
@@ -8938,9 +8938,9 @@
       <w:sz w:val="28"/>
     </w:rPr>
   </w:style>
-  <w:style w:type="paragraph" w:styleId="ac">
+  <w:style w:type="paragraph" w:styleId="ListParagraph">
     <w:name w:val="List Paragraph"/>
-    <w:basedOn w:val="a"/>
+    <w:basedOn w:val="Normal"/>
     <w:uiPriority w:val="34"/>
     <w:qFormat/>
     <w:rsid w:val="008617B5"/>
@@ -8949,9 +8949,9 @@
       <w:contextualSpacing/>
     </w:pPr>
   </w:style>
-  <w:style w:type="character" w:styleId="ad">
+  <w:style w:type="character" w:styleId="FollowedHyperlink">
     <w:name w:val="FollowedHyperlink"/>
-    <w:basedOn w:val="a0"/>
+    <w:basedOn w:val="DefaultParagraphFont"/>
     <w:uiPriority w:val="99"/>
     <w:semiHidden/>
     <w:unhideWhenUsed/>
@@ -8961,10 +8961,10 @@
       <w:u w:val="single"/>
     </w:rPr>
   </w:style>
-  <w:style w:type="character" w:customStyle="1" w:styleId="50">
-    <w:name w:val="Заглавие 5 Знак"/>
-    <w:basedOn w:val="a0"/>
-    <w:link w:val="5"/>
+  <w:style w:type="character" w:customStyle="1" w:styleId="Heading5Char">
+    <w:name w:val="Heading 5 Char"/>
+    <w:basedOn w:val="DefaultParagraphFont"/>
+    <w:link w:val="Heading5"/>
     <w:uiPriority w:val="9"/>
     <w:semiHidden/>
     <w:rsid w:val="008C5930"/>
@@ -8976,7 +8976,7 @@
   </w:style>
   <w:style w:type="paragraph" w:customStyle="1" w:styleId="Code">
     <w:name w:val="Code"/>
-    <w:basedOn w:val="a"/>
+    <w:basedOn w:val="Normal"/>
     <w:link w:val="CodeChar"/>
     <w:qFormat/>
     <w:rsid w:val="008063E1"/>
@@ -8988,7 +8988,7 @@
   </w:style>
   <w:style w:type="character" w:customStyle="1" w:styleId="CodeChar">
     <w:name w:val="Code Char"/>
-    <w:basedOn w:val="a0"/>
+    <w:basedOn w:val="DefaultParagraphFont"/>
     <w:link w:val="Code"/>
     <w:rsid w:val="008063E1"/>
     <w:rPr>
@@ -8997,9 +8997,9 @@
       <w:noProof/>
     </w:rPr>
   </w:style>
-  <w:style w:type="table" w:styleId="ae">
+  <w:style w:type="table" w:styleId="TableGrid">
     <w:name w:val="Table Grid"/>
-    <w:basedOn w:val="a1"/>
+    <w:basedOn w:val="TableNormal"/>
     <w:uiPriority w:val="59"/>
     <w:rsid w:val="00763912"/>
     <w:pPr>
@@ -9309,7 +9309,7 @@
 </file>
 
 <file path=customXml/itemProps1.xml><?xml version="1.0" encoding="utf-8"?>
-<ds:datastoreItem xmlns:ds="http://schemas.openxmlformats.org/officeDocument/2006/customXml" ds:itemID="{F25C07C7-A240-4DB3-A659-C636EEFEF4AA}">
+<ds:datastoreItem xmlns:ds="http://schemas.openxmlformats.org/officeDocument/2006/customXml" ds:itemID="{087872FA-200A-439C-8EBC-0A1A348449F2}">
   <ds:schemaRefs>
     <ds:schemaRef ds:uri="http://schemas.openxmlformats.org/officeDocument/2006/bibliography"/>
   </ds:schemaRefs>

</xml_diff>